<commit_message>
Avance de documentos por corregir
</commit_message>
<xml_diff>
--- a/DICCIONARIO DE DATOS.docx
+++ b/DICCIONARIO DE DATOS.docx
@@ -1,6 +1,6 @@
 
 <file path=word/document.xml><?xml version="1.0" encoding="utf-8"?>
-<w:document xmlns:wpc="http://schemas.microsoft.com/office/word/2010/wordprocessingCanvas" xmlns:cx="http://schemas.microsoft.com/office/drawing/2014/chartex" xmlns:cx1="http://schemas.microsoft.com/office/drawing/2015/9/8/chartex" xmlns:cx2="http://schemas.microsoft.com/office/drawing/2015/10/21/chartex" xmlns:cx3="http://schemas.microsoft.com/office/drawing/2016/5/9/chartex" xmlns:cx4="http://schemas.microsoft.com/office/drawing/2016/5/10/chartex" xmlns:cx5="http://schemas.microsoft.com/office/drawing/2016/5/11/chartex" xmlns:cx6="http://schemas.microsoft.com/office/drawing/2016/5/12/chartex" xmlns:cx7="http://schemas.microsoft.com/office/drawing/2016/5/13/chartex" xmlns:cx8="http://schemas.microsoft.com/office/drawing/2016/5/14/chartex" xmlns:mc="http://schemas.openxmlformats.org/markup-compatibility/2006" xmlns:aink="http://schemas.microsoft.com/office/drawing/2016/ink" xmlns:am3d="http://schemas.microsoft.com/office/drawing/2017/model3d" xmlns:o="urn:schemas-microsoft-com:office:office" xmlns:r="http://schemas.openxmlformats.org/officeDocument/2006/relationships" xmlns:m="http://schemas.openxmlformats.org/officeDocument/2006/math" xmlns:v="urn:schemas-microsoft-com:vml" xmlns:wp14="http://schemas.microsoft.com/office/word/2010/wordprocessingDrawing" xmlns:wp="http://schemas.openxmlformats.org/drawingml/2006/wordprocessingDrawing" xmlns:w10="urn:schemas-microsoft-com:office:word" xmlns:w="http://schemas.openxmlformats.org/wordprocessingml/2006/main" xmlns:w14="http://schemas.microsoft.com/office/word/2010/wordml" xmlns:w15="http://schemas.microsoft.com/office/word/2012/wordml" xmlns:w16cex="http://schemas.microsoft.com/office/word/2018/wordml/cex" xmlns:w16cid="http://schemas.microsoft.com/office/word/2016/wordml/cid" xmlns:w16="http://schemas.microsoft.com/office/word/2018/wordml" xmlns:w16sdtdh="http://schemas.microsoft.com/office/word/2020/wordml/sdtdatahash" xmlns:w16se="http://schemas.microsoft.com/office/word/2015/wordml/symex" xmlns:wpg="http://schemas.microsoft.com/office/word/2010/wordprocessingGroup" xmlns:wpi="http://schemas.microsoft.com/office/word/2010/wordprocessingInk" xmlns:wne="http://schemas.microsoft.com/office/word/2006/wordml" xmlns:wps="http://schemas.microsoft.com/office/word/2010/wordprocessingShape" mc:Ignorable="w14 w15 w16se w16cid w16 w16cex w16sdtdh wp14">
+<w:document xmlns:wpc="http://schemas.microsoft.com/office/word/2010/wordprocessingCanvas" xmlns:cx="http://schemas.microsoft.com/office/drawing/2014/chartex" xmlns:cx1="http://schemas.microsoft.com/office/drawing/2015/9/8/chartex" xmlns:cx2="http://schemas.microsoft.com/office/drawing/2015/10/21/chartex" xmlns:cx3="http://schemas.microsoft.com/office/drawing/2016/5/9/chartex" xmlns:cx4="http://schemas.microsoft.com/office/drawing/2016/5/10/chartex" xmlns:cx5="http://schemas.microsoft.com/office/drawing/2016/5/11/chartex" xmlns:cx6="http://schemas.microsoft.com/office/drawing/2016/5/12/chartex" xmlns:cx7="http://schemas.microsoft.com/office/drawing/2016/5/13/chartex" xmlns:cx8="http://schemas.microsoft.com/office/drawing/2016/5/14/chartex" xmlns:mc="http://schemas.openxmlformats.org/markup-compatibility/2006" xmlns:aink="http://schemas.microsoft.com/office/drawing/2016/ink" xmlns:am3d="http://schemas.microsoft.com/office/drawing/2017/model3d" xmlns:o="urn:schemas-microsoft-com:office:office" xmlns:r="http://schemas.openxmlformats.org/officeDocument/2006/relationships" xmlns:m="http://schemas.openxmlformats.org/officeDocument/2006/math" xmlns:v="urn:schemas-microsoft-com:vml" xmlns:wp14="http://schemas.microsoft.com/office/word/2010/wordprocessingDrawing" xmlns:wp="http://schemas.openxmlformats.org/drawingml/2006/wordprocessingDrawing" xmlns:w10="urn:schemas-microsoft-com:office:word" xmlns:w="http://schemas.openxmlformats.org/wordprocessingml/2006/main" xmlns:w14="http://schemas.microsoft.com/office/word/2010/wordml" xmlns:w15="http://schemas.microsoft.com/office/word/2012/wordml" xmlns:w16cex="http://schemas.microsoft.com/office/word/2018/wordml/cex" xmlns:w16cid="http://schemas.microsoft.com/office/word/2016/wordml/cid" xmlns:w16="http://schemas.microsoft.com/office/word/2018/wordml" xmlns:w16se="http://schemas.microsoft.com/office/word/2015/wordml/symex" xmlns:wpg="http://schemas.microsoft.com/office/word/2010/wordprocessingGroup" xmlns:wpi="http://schemas.microsoft.com/office/word/2010/wordprocessingInk" xmlns:wne="http://schemas.microsoft.com/office/word/2006/wordml" xmlns:wps="http://schemas.microsoft.com/office/word/2010/wordprocessingShape" mc:Ignorable="w14 w15 w16se w16cid w16 w16cex wp14">
   <w:body>
     <w:p>
       <w:pPr>
@@ -241,49 +241,53 @@
     </w:p>
     <w:p>
       <w:pPr>
-        <w:spacing w:before="276"/>
-        <w:ind w:right="788"/>
         <w:jc w:val="center"/>
-        <w:rPr>
-          <w:rFonts w:ascii="Arial" w:hAnsi="Arial"/>
-          <w:b/>
-          <w:sz w:val="30"/>
-        </w:rPr>
-      </w:pPr>
-      <w:r>
         <w:rPr>
           <w:rFonts w:ascii="Arial" w:eastAsia="Arial" w:hAnsi="Arial" w:cs="Arial"/>
           <w:b/>
-          <w:i/>
-          <w:color w:val="000000"/>
           <w:sz w:val="36"/>
           <w:szCs w:val="36"/>
         </w:rPr>
-        <w:t xml:space="preserve">Desarrollo de un Sistema de Conversión y Organización de Documentos Técnicos en </w:t>
-      </w:r>
-      <w:proofErr w:type="spellStart"/>
+      </w:pPr>
       <w:r>
         <w:rPr>
           <w:rFonts w:ascii="Arial" w:eastAsia="Arial" w:hAnsi="Arial" w:cs="Arial"/>
           <w:b/>
-          <w:i/>
-          <w:color w:val="000000"/>
           <w:sz w:val="36"/>
           <w:szCs w:val="36"/>
         </w:rPr>
-        <w:t>Markdown</w:t>
-      </w:r>
-      <w:proofErr w:type="spellEnd"/>
-      <w:r>
+        <w:t>Diccionario de datos</w:t>
+      </w:r>
+    </w:p>
+    <w:p>
+      <w:pPr>
+        <w:jc w:val="center"/>
         <w:rPr>
           <w:rFonts w:ascii="Arial" w:eastAsia="Arial" w:hAnsi="Arial" w:cs="Arial"/>
           <w:b/>
-          <w:i/>
-          <w:color w:val="000000"/>
           <w:sz w:val="36"/>
           <w:szCs w:val="36"/>
         </w:rPr>
-        <w:t xml:space="preserve"> con Estructuración Automática y Control de Versiones para los estudiantes en la facultad de Ingeniería de Sistemas</w:t>
+      </w:pPr>
+    </w:p>
+    <w:p>
+      <w:pPr>
+        <w:jc w:val="center"/>
+        <w:rPr>
+          <w:rFonts w:ascii="Arial" w:eastAsia="Arial" w:hAnsi="Arial" w:cs="Arial"/>
+          <w:b/>
+          <w:sz w:val="36"/>
+          <w:szCs w:val="36"/>
+        </w:rPr>
+      </w:pPr>
+      <w:r>
+        <w:rPr>
+          <w:rFonts w:ascii="Arial" w:eastAsia="Arial" w:hAnsi="Arial" w:cs="Arial"/>
+          <w:b/>
+          <w:sz w:val="36"/>
+          <w:szCs w:val="36"/>
+        </w:rPr>
+        <w:t>Sistema de análisis del Perfil Profesional de los Egresados de la EPIS de la UPT en LinkedIn</w:t>
       </w:r>
     </w:p>
     <w:p>
@@ -298,105 +302,73 @@
     </w:p>
     <w:p>
       <w:pPr>
-        <w:tabs>
-          <w:tab w:val="left" w:pos="1418"/>
-        </w:tabs>
-        <w:spacing w:before="301" w:line="518" w:lineRule="auto"/>
-        <w:ind w:left="1418" w:right="2205" w:firstLine="1235"/>
-        <w:rPr>
-          <w:spacing w:val="1"/>
-          <w:sz w:val="32"/>
-        </w:rPr>
-      </w:pPr>
-      <w:r>
-        <w:rPr>
-          <w:sz w:val="32"/>
-        </w:rPr>
-        <w:t xml:space="preserve">Curso: </w:t>
-      </w:r>
-      <w:r>
+        <w:jc w:val="center"/>
         <w:rPr>
           <w:rFonts w:ascii="Arial" w:eastAsia="Arial" w:hAnsi="Arial" w:cs="Arial"/>
           <w:i/>
           <w:sz w:val="32"/>
           <w:szCs w:val="32"/>
         </w:rPr>
-        <w:t>Patrones de Software</w:t>
-      </w:r>
-    </w:p>
-    <w:p>
-      <w:pPr>
-        <w:spacing w:before="301" w:line="518" w:lineRule="auto"/>
-        <w:ind w:left="1134" w:right="1638"/>
-        <w:jc w:val="center"/>
-        <w:rPr>
-          <w:sz w:val="32"/>
-        </w:rPr>
-      </w:pPr>
-      <w:r>
-        <w:rPr>
-          <w:sz w:val="32"/>
-        </w:rPr>
-        <w:t>Docente:</w:t>
-      </w:r>
-      <w:r>
-        <w:rPr>
-          <w:spacing w:val="-8"/>
-          <w:sz w:val="32"/>
-        </w:rPr>
-        <w:t xml:space="preserve"> </w:t>
-      </w:r>
+      </w:pPr>
       <w:r>
         <w:rPr>
           <w:rFonts w:ascii="Arial" w:eastAsia="Arial" w:hAnsi="Arial" w:cs="Arial"/>
           <w:sz w:val="32"/>
           <w:szCs w:val="32"/>
         </w:rPr>
-        <w:t xml:space="preserve">Ing. Patrick </w:t>
-      </w:r>
-      <w:proofErr w:type="spellStart"/>
-      <w:r>
+        <w:t xml:space="preserve">Curso: </w:t>
+      </w:r>
+      <w:r>
+        <w:rPr>
+          <w:rFonts w:ascii="Arial" w:eastAsia="Arial" w:hAnsi="Arial" w:cs="Arial"/>
+          <w:i/>
+          <w:sz w:val="32"/>
+          <w:szCs w:val="32"/>
+        </w:rPr>
+        <w:t>Inteligencia de Negocios</w:t>
+      </w:r>
+    </w:p>
+    <w:p>
+      <w:pPr>
+        <w:jc w:val="center"/>
         <w:rPr>
           <w:rFonts w:ascii="Arial" w:eastAsia="Arial" w:hAnsi="Arial" w:cs="Arial"/>
           <w:sz w:val="32"/>
           <w:szCs w:val="32"/>
         </w:rPr>
-        <w:t>Jose</w:t>
-      </w:r>
-      <w:proofErr w:type="spellEnd"/>
+      </w:pPr>
+    </w:p>
+    <w:p>
+      <w:pPr>
+        <w:spacing w:before="185"/>
+        <w:ind w:left="1440"/>
+        <w:rPr>
+          <w:sz w:val="30"/>
+        </w:rPr>
+      </w:pPr>
       <w:r>
         <w:rPr>
           <w:rFonts w:ascii="Arial" w:eastAsia="Arial" w:hAnsi="Arial" w:cs="Arial"/>
           <w:sz w:val="32"/>
           <w:szCs w:val="32"/>
         </w:rPr>
-        <w:t xml:space="preserve"> Cuadros</w:t>
+        <w:t xml:space="preserve">Docente: </w:t>
       </w:r>
       <w:r>
         <w:rPr>
           <w:rFonts w:ascii="Arial" w:eastAsia="Arial" w:hAnsi="Arial" w:cs="Arial"/>
+          <w:i/>
           <w:sz w:val="32"/>
           <w:szCs w:val="32"/>
         </w:rPr>
-        <w:t xml:space="preserve"> </w:t>
-      </w:r>
-      <w:r>
-        <w:rPr>
-          <w:rFonts w:ascii="Arial" w:eastAsia="Arial" w:hAnsi="Arial" w:cs="Arial"/>
-          <w:sz w:val="32"/>
-          <w:szCs w:val="32"/>
-        </w:rPr>
-        <w:t>Quiroga</w:t>
-      </w:r>
-    </w:p>
-    <w:p>
-      <w:pPr>
-        <w:spacing w:before="185"/>
-        <w:ind w:left="638"/>
+        <w:t>Mag. Patrick Cuadros Quiroga</w:t>
+      </w:r>
+      <w:r>
         <w:rPr>
           <w:sz w:val="30"/>
         </w:rPr>
-      </w:pPr>
+        <w:t xml:space="preserve"> </w:t>
+      </w:r>
       <w:r>
         <w:rPr>
           <w:sz w:val="30"/>
@@ -413,225 +385,6 @@
         </w:rPr>
       </w:pPr>
     </w:p>
-    <w:tbl>
-      <w:tblPr>
-        <w:tblStyle w:val="TableNormal"/>
-        <w:tblW w:w="0" w:type="auto"/>
-        <w:tblInd w:w="1332" w:type="dxa"/>
-        <w:tblLayout w:type="fixed"/>
-        <w:tblLook w:val="01E0" w:firstRow="1" w:lastRow="1" w:firstColumn="1" w:lastColumn="1" w:noHBand="0" w:noVBand="0"/>
-      </w:tblPr>
-      <w:tblGrid>
-        <w:gridCol w:w="5269"/>
-        <w:gridCol w:w="2147"/>
-      </w:tblGrid>
-      <w:tr>
-        <w:trPr>
-          <w:trHeight w:val="397"/>
-        </w:trPr>
-        <w:tc>
-          <w:tcPr>
-            <w:tcW w:w="5269" w:type="dxa"/>
-          </w:tcPr>
-          <w:p>
-            <w:pPr>
-              <w:pStyle w:val="TableParagraph"/>
-              <w:spacing w:line="335" w:lineRule="exact"/>
-              <w:ind w:left="50"/>
-              <w:rPr>
-                <w:rFonts w:ascii="Arial"/>
-                <w:b/>
-                <w:sz w:val="30"/>
-              </w:rPr>
-            </w:pPr>
-            <w:r>
-              <w:rPr>
-                <w:rFonts w:ascii="Arial"/>
-                <w:b/>
-                <w:sz w:val="30"/>
-              </w:rPr>
-              <w:t xml:space="preserve">Chambi Cori, Jerson </w:t>
-            </w:r>
-            <w:proofErr w:type="spellStart"/>
-            <w:r>
-              <w:rPr>
-                <w:rFonts w:ascii="Arial"/>
-                <w:b/>
-                <w:sz w:val="30"/>
-              </w:rPr>
-              <w:t>Roni</w:t>
-            </w:r>
-            <w:proofErr w:type="spellEnd"/>
-          </w:p>
-        </w:tc>
-        <w:tc>
-          <w:tcPr>
-            <w:tcW w:w="2147" w:type="dxa"/>
-          </w:tcPr>
-          <w:p>
-            <w:pPr>
-              <w:pStyle w:val="TableParagraph"/>
-              <w:spacing w:line="335" w:lineRule="exact"/>
-              <w:ind w:right="62"/>
-              <w:jc w:val="right"/>
-              <w:rPr>
-                <w:rFonts w:ascii="Arial"/>
-                <w:b/>
-                <w:sz w:val="30"/>
-              </w:rPr>
-            </w:pPr>
-            <w:r>
-              <w:rPr>
-                <w:rFonts w:ascii="Arial"/>
-                <w:b/>
-                <w:sz w:val="30"/>
-              </w:rPr>
-              <w:t>(2021072619)</w:t>
-            </w:r>
-          </w:p>
-        </w:tc>
-      </w:tr>
-      <w:tr>
-        <w:trPr>
-          <w:trHeight w:val="467"/>
-        </w:trPr>
-        <w:tc>
-          <w:tcPr>
-            <w:tcW w:w="5269" w:type="dxa"/>
-          </w:tcPr>
-          <w:p>
-            <w:pPr>
-              <w:pStyle w:val="TableParagraph"/>
-              <w:spacing w:before="56"/>
-              <w:ind w:left="50"/>
-              <w:rPr>
-                <w:rFonts w:ascii="Arial"/>
-                <w:b/>
-                <w:sz w:val="30"/>
-              </w:rPr>
-            </w:pPr>
-            <w:r>
-              <w:rPr>
-                <w:rFonts w:ascii="Arial"/>
-                <w:b/>
-                <w:sz w:val="30"/>
-              </w:rPr>
-              <w:t xml:space="preserve">Flores Quispe, Jaime </w:t>
-            </w:r>
-            <w:proofErr w:type="spellStart"/>
-            <w:r>
-              <w:rPr>
-                <w:rFonts w:ascii="Arial"/>
-                <w:b/>
-                <w:sz w:val="30"/>
-              </w:rPr>
-              <w:t>Elias</w:t>
-            </w:r>
-            <w:proofErr w:type="spellEnd"/>
-          </w:p>
-        </w:tc>
-        <w:tc>
-          <w:tcPr>
-            <w:tcW w:w="2147" w:type="dxa"/>
-          </w:tcPr>
-          <w:p>
-            <w:pPr>
-              <w:pStyle w:val="TableParagraph"/>
-              <w:spacing w:before="56"/>
-              <w:ind w:right="92"/>
-              <w:jc w:val="right"/>
-              <w:rPr>
-                <w:rFonts w:ascii="Arial"/>
-                <w:b/>
-                <w:sz w:val="30"/>
-              </w:rPr>
-            </w:pPr>
-            <w:r>
-              <w:rPr>
-                <w:rFonts w:ascii="Arial"/>
-                <w:b/>
-                <w:sz w:val="30"/>
-              </w:rPr>
-              <w:t>(2021070309)</w:t>
-            </w:r>
-          </w:p>
-        </w:tc>
-      </w:tr>
-      <w:tr>
-        <w:trPr>
-          <w:trHeight w:val="401"/>
-        </w:trPr>
-        <w:tc>
-          <w:tcPr>
-            <w:tcW w:w="5269" w:type="dxa"/>
-          </w:tcPr>
-          <w:p>
-            <w:pPr>
-              <w:pStyle w:val="TableParagraph"/>
-              <w:spacing w:before="56" w:line="325" w:lineRule="exact"/>
-              <w:ind w:left="50"/>
-              <w:rPr>
-                <w:rFonts w:ascii="Arial"/>
-                <w:b/>
-                <w:sz w:val="30"/>
-              </w:rPr>
-            </w:pPr>
-            <w:r>
-              <w:rPr>
-                <w:rFonts w:ascii="Arial"/>
-                <w:b/>
-                <w:sz w:val="30"/>
-              </w:rPr>
-              <w:t xml:space="preserve">Leyva </w:t>
-            </w:r>
-            <w:proofErr w:type="spellStart"/>
-            <w:r>
-              <w:rPr>
-                <w:rFonts w:ascii="Arial"/>
-                <w:b/>
-                <w:sz w:val="30"/>
-              </w:rPr>
-              <w:t>Sardon</w:t>
-            </w:r>
-            <w:proofErr w:type="spellEnd"/>
-            <w:r>
-              <w:rPr>
-                <w:rFonts w:ascii="Arial"/>
-                <w:b/>
-                <w:sz w:val="30"/>
-              </w:rPr>
-              <w:t>, Elvis Ronald</w:t>
-            </w:r>
-          </w:p>
-        </w:tc>
-        <w:tc>
-          <w:tcPr>
-            <w:tcW w:w="2147" w:type="dxa"/>
-          </w:tcPr>
-          <w:p>
-            <w:pPr>
-              <w:pStyle w:val="TableParagraph"/>
-              <w:spacing w:before="56" w:line="325" w:lineRule="exact"/>
-              <w:ind w:right="92"/>
-              <w:jc w:val="right"/>
-              <w:rPr>
-                <w:rFonts w:ascii="Arial"/>
-                <w:b/>
-                <w:sz w:val="30"/>
-              </w:rPr>
-            </w:pPr>
-            <w:r>
-              <w:rPr>
-                <w:rFonts w:ascii="Arial"/>
-                <w:b/>
-                <w:sz w:val="30"/>
-              </w:rPr>
-              <w:t>(2021072614)</w:t>
-            </w:r>
-          </w:p>
-        </w:tc>
-      </w:tr>
-    </w:tbl>
     <w:p>
       <w:pPr>
         <w:pStyle w:val="Textoindependiente"/>
@@ -639,6 +392,153 @@
           <w:sz w:val="34"/>
         </w:rPr>
       </w:pPr>
+    </w:p>
+    <w:p>
+      <w:pPr>
+        <w:widowControl/>
+        <w:numPr>
+          <w:ilvl w:val="0"/>
+          <w:numId w:val="4"/>
+        </w:numPr>
+        <w:autoSpaceDE/>
+        <w:autoSpaceDN/>
+        <w:spacing w:line="259" w:lineRule="auto"/>
+        <w:jc w:val="center"/>
+        <w:rPr>
+          <w:rFonts w:ascii="Arial" w:eastAsia="Arial" w:hAnsi="Arial" w:cs="Arial"/>
+          <w:sz w:val="28"/>
+          <w:szCs w:val="28"/>
+        </w:rPr>
+      </w:pPr>
+      <w:r>
+        <w:rPr>
+          <w:rFonts w:ascii="Arial" w:eastAsia="Arial" w:hAnsi="Arial" w:cs="Arial"/>
+          <w:sz w:val="28"/>
+          <w:szCs w:val="28"/>
+        </w:rPr>
+        <w:t>Christian Dennis Hinojosa</w:t>
+      </w:r>
+      <w:r>
+        <w:rPr>
+          <w:rFonts w:ascii="Arial" w:eastAsia="Arial" w:hAnsi="Arial" w:cs="Arial"/>
+          <w:sz w:val="28"/>
+          <w:szCs w:val="28"/>
+        </w:rPr>
+        <w:tab/>
+      </w:r>
+      <w:r>
+        <w:rPr>
+          <w:rFonts w:ascii="Arial" w:eastAsia="Arial" w:hAnsi="Arial" w:cs="Arial"/>
+          <w:sz w:val="28"/>
+          <w:szCs w:val="28"/>
+        </w:rPr>
+        <w:tab/>
+        <w:t>(2019065161)</w:t>
+      </w:r>
+    </w:p>
+    <w:p>
+      <w:pPr>
+        <w:widowControl/>
+        <w:numPr>
+          <w:ilvl w:val="0"/>
+          <w:numId w:val="4"/>
+        </w:numPr>
+        <w:autoSpaceDE/>
+        <w:autoSpaceDN/>
+        <w:spacing w:line="259" w:lineRule="auto"/>
+        <w:jc w:val="center"/>
+        <w:rPr>
+          <w:rFonts w:ascii="Arial" w:eastAsia="Arial" w:hAnsi="Arial" w:cs="Arial"/>
+          <w:sz w:val="28"/>
+          <w:szCs w:val="28"/>
+        </w:rPr>
+      </w:pPr>
+      <w:r>
+        <w:rPr>
+          <w:rFonts w:ascii="Arial" w:eastAsia="Arial" w:hAnsi="Arial" w:cs="Arial"/>
+          <w:sz w:val="28"/>
+          <w:szCs w:val="28"/>
+        </w:rPr>
+        <w:t>Danilo Chite Quispe</w:t>
+      </w:r>
+      <w:r>
+        <w:rPr>
+          <w:rFonts w:ascii="Arial" w:eastAsia="Arial" w:hAnsi="Arial" w:cs="Arial"/>
+          <w:sz w:val="28"/>
+          <w:szCs w:val="28"/>
+        </w:rPr>
+        <w:tab/>
+      </w:r>
+      <w:r>
+        <w:rPr>
+          <w:rFonts w:ascii="Arial" w:eastAsia="Arial" w:hAnsi="Arial" w:cs="Arial"/>
+          <w:sz w:val="28"/>
+          <w:szCs w:val="28"/>
+        </w:rPr>
+        <w:tab/>
+      </w:r>
+      <w:r>
+        <w:rPr>
+          <w:rFonts w:ascii="Arial" w:eastAsia="Arial" w:hAnsi="Arial" w:cs="Arial"/>
+          <w:sz w:val="28"/>
+          <w:szCs w:val="28"/>
+        </w:rPr>
+        <w:tab/>
+        <w:t>(2021070015)</w:t>
+      </w:r>
+    </w:p>
+    <w:p>
+      <w:pPr>
+        <w:widowControl/>
+        <w:numPr>
+          <w:ilvl w:val="0"/>
+          <w:numId w:val="4"/>
+        </w:numPr>
+        <w:autoSpaceDE/>
+        <w:autoSpaceDN/>
+        <w:spacing w:line="259" w:lineRule="auto"/>
+        <w:jc w:val="center"/>
+        <w:rPr>
+          <w:rFonts w:ascii="Arial" w:eastAsia="Arial" w:hAnsi="Arial" w:cs="Arial"/>
+          <w:sz w:val="28"/>
+          <w:szCs w:val="28"/>
+        </w:rPr>
+      </w:pPr>
+      <w:proofErr w:type="spellStart"/>
+      <w:r>
+        <w:rPr>
+          <w:rFonts w:ascii="Arial" w:eastAsia="Arial" w:hAnsi="Arial" w:cs="Arial"/>
+          <w:sz w:val="28"/>
+          <w:szCs w:val="28"/>
+        </w:rPr>
+        <w:t>Royser</w:t>
+      </w:r>
+      <w:proofErr w:type="spellEnd"/>
+      <w:r>
+        <w:rPr>
+          <w:rFonts w:ascii="Arial" w:eastAsia="Arial" w:hAnsi="Arial" w:cs="Arial"/>
+          <w:sz w:val="28"/>
+          <w:szCs w:val="28"/>
+        </w:rPr>
+        <w:t xml:space="preserve"> Villanueva Mamani</w:t>
+      </w:r>
+      <w:r>
+        <w:rPr>
+          <w:rFonts w:ascii="Arial" w:eastAsia="Arial" w:hAnsi="Arial" w:cs="Arial"/>
+          <w:sz w:val="28"/>
+          <w:szCs w:val="28"/>
+        </w:rPr>
+        <w:tab/>
+      </w:r>
+      <w:r>
+        <w:rPr>
+          <w:rFonts w:ascii="Arial" w:eastAsia="Arial" w:hAnsi="Arial" w:cs="Arial"/>
+          <w:sz w:val="28"/>
+          <w:szCs w:val="28"/>
+        </w:rPr>
+        <w:tab/>
+        <w:t>(2021071090)</w:t>
+      </w:r>
     </w:p>
     <w:p>
       <w:pPr>
@@ -888,36 +788,34 @@
     </w:p>
     <w:p>
       <w:pPr>
-        <w:pStyle w:val="Ttulo"/>
+        <w:jc w:val="center"/>
+        <w:rPr>
+          <w:rFonts w:ascii="Arial" w:eastAsia="Arial" w:hAnsi="Arial" w:cs="Arial"/>
+          <w:b/>
+          <w:sz w:val="36"/>
+          <w:szCs w:val="36"/>
+        </w:rPr>
+      </w:pPr>
+      <w:r>
+        <w:rPr>
+          <w:rFonts w:ascii="Arial" w:eastAsia="Arial" w:hAnsi="Arial" w:cs="Arial"/>
+          <w:b/>
+          <w:sz w:val="36"/>
+          <w:szCs w:val="36"/>
+        </w:rPr>
+        <w:t>Sistema de análisis del Perfil Profesional de los Egresados de la EPIS de la UPT en LinkedIn</w:t>
+      </w:r>
+    </w:p>
+    <w:p>
+      <w:pPr>
+        <w:ind w:right="827"/>
         <w:jc w:val="right"/>
         <w:rPr>
-          <w:rFonts w:ascii="Times" w:eastAsia="Times" w:hAnsi="Times" w:cs="Times"/>
-          <w:color w:val="000000"/>
-        </w:rPr>
-      </w:pPr>
-      <w:r>
-        <w:rPr>
-          <w:rFonts w:ascii="Times" w:eastAsia="Times" w:hAnsi="Times" w:cs="Times"/>
-          <w:i/>
-        </w:rPr>
-        <w:t xml:space="preserve">Sistema de Conversión y Organización de Documentos Técnicos en </w:t>
-      </w:r>
-      <w:proofErr w:type="spellStart"/>
-      <w:r>
-        <w:rPr>
-          <w:rFonts w:ascii="Times" w:eastAsia="Times" w:hAnsi="Times" w:cs="Times"/>
-          <w:i/>
-        </w:rPr>
-        <w:t>Markdown</w:t>
-      </w:r>
-      <w:proofErr w:type="spellEnd"/>
-      <w:r>
-        <w:rPr>
-          <w:rFonts w:ascii="Times" w:eastAsia="Times" w:hAnsi="Times" w:cs="Times"/>
-          <w:i/>
-        </w:rPr>
-        <w:t xml:space="preserve"> con Estructuración Automática y Control de Versiones para los estudiantes en la facultad de Ingeniería de Sistemas</w:t>
-      </w:r>
+          <w:rFonts w:ascii="Times New Roman"/>
+          <w:b/>
+          <w:sz w:val="36"/>
+        </w:rPr>
+      </w:pPr>
     </w:p>
     <w:p>
       <w:pPr>
@@ -1713,46 +1611,6 @@
           <w:sz w:val="22"/>
         </w:rPr>
       </w:pPr>
-      <w:r>
-        <w:rPr>
-          <w:noProof/>
-        </w:rPr>
-        <w:drawing>
-          <wp:inline distT="0" distB="0" distL="0" distR="0" wp14:anchorId="32CA1495" wp14:editId="45BA3361">
-            <wp:extent cx="4362994" cy="2320514"/>
-            <wp:effectExtent l="0" t="0" r="0" b="3810"/>
-            <wp:docPr id="6" name="Imagen 6"/>
-            <wp:cNvGraphicFramePr>
-              <a:graphicFrameLocks xmlns:a="http://schemas.openxmlformats.org/drawingml/2006/main" noChangeAspect="1"/>
-            </wp:cNvGraphicFramePr>
-            <a:graphic xmlns:a="http://schemas.openxmlformats.org/drawingml/2006/main">
-              <a:graphicData uri="http://schemas.openxmlformats.org/drawingml/2006/picture">
-                <pic:pic xmlns:pic="http://schemas.openxmlformats.org/drawingml/2006/picture">
-                  <pic:nvPicPr>
-                    <pic:cNvPr id="1" name=""/>
-                    <pic:cNvPicPr/>
-                  </pic:nvPicPr>
-                  <pic:blipFill>
-                    <a:blip r:embed="rId8"/>
-                    <a:stretch>
-                      <a:fillRect/>
-                    </a:stretch>
-                  </pic:blipFill>
-                  <pic:spPr>
-                    <a:xfrm>
-                      <a:off x="0" y="0"/>
-                      <a:ext cx="4394775" cy="2337417"/>
-                    </a:xfrm>
-                    <a:prstGeom prst="rect">
-                      <a:avLst/>
-                    </a:prstGeom>
-                  </pic:spPr>
-                </pic:pic>
-              </a:graphicData>
-            </a:graphic>
-          </wp:inline>
-        </w:drawing>
-      </w:r>
     </w:p>
     <w:p>
       <w:pPr>
@@ -1896,46 +1754,6 @@
           <w:rFonts w:ascii="Times New Roman" w:hAnsi="Times New Roman"/>
         </w:rPr>
       </w:pPr>
-      <w:r>
-        <w:rPr>
-          <w:noProof/>
-        </w:rPr>
-        <w:drawing>
-          <wp:inline distT="0" distB="0" distL="0" distR="0" wp14:anchorId="638DBB66" wp14:editId="4F5B369C">
-            <wp:extent cx="5524500" cy="2543175"/>
-            <wp:effectExtent l="0" t="0" r="0" b="9525"/>
-            <wp:docPr id="7" name="Imagen 7"/>
-            <wp:cNvGraphicFramePr>
-              <a:graphicFrameLocks xmlns:a="http://schemas.openxmlformats.org/drawingml/2006/main" noChangeAspect="1"/>
-            </wp:cNvGraphicFramePr>
-            <a:graphic xmlns:a="http://schemas.openxmlformats.org/drawingml/2006/main">
-              <a:graphicData uri="http://schemas.openxmlformats.org/drawingml/2006/picture">
-                <pic:pic xmlns:pic="http://schemas.openxmlformats.org/drawingml/2006/picture">
-                  <pic:nvPicPr>
-                    <pic:cNvPr id="1" name=""/>
-                    <pic:cNvPicPr/>
-                  </pic:nvPicPr>
-                  <pic:blipFill>
-                    <a:blip r:embed="rId9"/>
-                    <a:stretch>
-                      <a:fillRect/>
-                    </a:stretch>
-                  </pic:blipFill>
-                  <pic:spPr>
-                    <a:xfrm>
-                      <a:off x="0" y="0"/>
-                      <a:ext cx="5524500" cy="2543175"/>
-                    </a:xfrm>
-                    <a:prstGeom prst="rect">
-                      <a:avLst/>
-                    </a:prstGeom>
-                  </pic:spPr>
-                </pic:pic>
-              </a:graphicData>
-            </a:graphic>
-          </wp:inline>
-        </w:drawing>
-      </w:r>
     </w:p>
     <w:p>
       <w:pPr>
@@ -5886,7 +5704,6 @@
         <w:t xml:space="preserve"> </w:t>
       </w:r>
       <w:proofErr w:type="spellStart"/>
-      <w:proofErr w:type="gramStart"/>
       <w:r>
         <w:rPr>
           <w:rFonts w:ascii="Consolas" w:eastAsiaTheme="minorHAnsi" w:hAnsi="Consolas" w:cs="Consolas"/>
@@ -5908,7 +5725,6 @@
         </w:rPr>
         <w:t>;</w:t>
       </w:r>
-      <w:proofErr w:type="gramEnd"/>
     </w:p>
     <w:p>
       <w:pPr>
@@ -8472,7 +8288,6 @@
         </w:rPr>
         <w:t>'$2b$12$40EHCl91BqgJsvJ8XAXwzuoZ4sGze4pCroHcjqM6W419UNJtDrXtK'</w:t>
       </w:r>
-      <w:proofErr w:type="gramStart"/>
       <w:r>
         <w:rPr>
           <w:rFonts w:ascii="Consolas" w:eastAsiaTheme="minorHAnsi" w:hAnsi="Consolas" w:cs="Consolas"/>
@@ -8483,7 +8298,6 @@
         </w:rPr>
         <w:t>);</w:t>
       </w:r>
-      <w:proofErr w:type="gramEnd"/>
     </w:p>
     <w:p>
       <w:pPr>
@@ -9119,7 +8933,6 @@
         </w:rPr>
         <w:t>'Another markdown content here.'</w:t>
       </w:r>
-      <w:proofErr w:type="gramStart"/>
       <w:r>
         <w:rPr>
           <w:rFonts w:ascii="Consolas" w:eastAsiaTheme="minorHAnsi" w:hAnsi="Consolas" w:cs="Consolas"/>
@@ -9130,7 +8943,6 @@
         </w:rPr>
         <w:t>);</w:t>
       </w:r>
-      <w:proofErr w:type="gramEnd"/>
     </w:p>
     <w:p>
       <w:pPr>
@@ -9163,7 +8975,7 @@
 </file>
 
 <file path=word/endnotes.xml><?xml version="1.0" encoding="utf-8"?>
-<w:endnotes xmlns:wpc="http://schemas.microsoft.com/office/word/2010/wordprocessingCanvas" xmlns:cx="http://schemas.microsoft.com/office/drawing/2014/chartex" xmlns:cx1="http://schemas.microsoft.com/office/drawing/2015/9/8/chartex" xmlns:cx2="http://schemas.microsoft.com/office/drawing/2015/10/21/chartex" xmlns:cx3="http://schemas.microsoft.com/office/drawing/2016/5/9/chartex" xmlns:cx4="http://schemas.microsoft.com/office/drawing/2016/5/10/chartex" xmlns:cx5="http://schemas.microsoft.com/office/drawing/2016/5/11/chartex" xmlns:cx6="http://schemas.microsoft.com/office/drawing/2016/5/12/chartex" xmlns:cx7="http://schemas.microsoft.com/office/drawing/2016/5/13/chartex" xmlns:cx8="http://schemas.microsoft.com/office/drawing/2016/5/14/chartex" xmlns:mc="http://schemas.openxmlformats.org/markup-compatibility/2006" xmlns:aink="http://schemas.microsoft.com/office/drawing/2016/ink" xmlns:am3d="http://schemas.microsoft.com/office/drawing/2017/model3d" xmlns:o="urn:schemas-microsoft-com:office:office" xmlns:r="http://schemas.openxmlformats.org/officeDocument/2006/relationships" xmlns:m="http://schemas.openxmlformats.org/officeDocument/2006/math" xmlns:v="urn:schemas-microsoft-com:vml" xmlns:wp14="http://schemas.microsoft.com/office/word/2010/wordprocessingDrawing" xmlns:wp="http://schemas.openxmlformats.org/drawingml/2006/wordprocessingDrawing" xmlns:w10="urn:schemas-microsoft-com:office:word" xmlns:w="http://schemas.openxmlformats.org/wordprocessingml/2006/main" xmlns:w14="http://schemas.microsoft.com/office/word/2010/wordml" xmlns:w15="http://schemas.microsoft.com/office/word/2012/wordml" xmlns:w16cex="http://schemas.microsoft.com/office/word/2018/wordml/cex" xmlns:w16cid="http://schemas.microsoft.com/office/word/2016/wordml/cid" xmlns:w16="http://schemas.microsoft.com/office/word/2018/wordml" xmlns:w16sdtdh="http://schemas.microsoft.com/office/word/2020/wordml/sdtdatahash" xmlns:w16se="http://schemas.microsoft.com/office/word/2015/wordml/symex" xmlns:wpg="http://schemas.microsoft.com/office/word/2010/wordprocessingGroup" xmlns:wpi="http://schemas.microsoft.com/office/word/2010/wordprocessingInk" xmlns:wne="http://schemas.microsoft.com/office/word/2006/wordml" xmlns:wps="http://schemas.microsoft.com/office/word/2010/wordprocessingShape" mc:Ignorable="w14 w15 w16se w16cid w16 w16cex w16sdtdh wp14">
+<w:endnotes xmlns:wpc="http://schemas.microsoft.com/office/word/2010/wordprocessingCanvas" xmlns:cx="http://schemas.microsoft.com/office/drawing/2014/chartex" xmlns:cx1="http://schemas.microsoft.com/office/drawing/2015/9/8/chartex" xmlns:cx2="http://schemas.microsoft.com/office/drawing/2015/10/21/chartex" xmlns:cx3="http://schemas.microsoft.com/office/drawing/2016/5/9/chartex" xmlns:cx4="http://schemas.microsoft.com/office/drawing/2016/5/10/chartex" xmlns:cx5="http://schemas.microsoft.com/office/drawing/2016/5/11/chartex" xmlns:cx6="http://schemas.microsoft.com/office/drawing/2016/5/12/chartex" xmlns:cx7="http://schemas.microsoft.com/office/drawing/2016/5/13/chartex" xmlns:cx8="http://schemas.microsoft.com/office/drawing/2016/5/14/chartex" xmlns:mc="http://schemas.openxmlformats.org/markup-compatibility/2006" xmlns:aink="http://schemas.microsoft.com/office/drawing/2016/ink" xmlns:am3d="http://schemas.microsoft.com/office/drawing/2017/model3d" xmlns:o="urn:schemas-microsoft-com:office:office" xmlns:r="http://schemas.openxmlformats.org/officeDocument/2006/relationships" xmlns:m="http://schemas.openxmlformats.org/officeDocument/2006/math" xmlns:v="urn:schemas-microsoft-com:vml" xmlns:wp14="http://schemas.microsoft.com/office/word/2010/wordprocessingDrawing" xmlns:wp="http://schemas.openxmlformats.org/drawingml/2006/wordprocessingDrawing" xmlns:w10="urn:schemas-microsoft-com:office:word" xmlns:w="http://schemas.openxmlformats.org/wordprocessingml/2006/main" xmlns:w14="http://schemas.microsoft.com/office/word/2010/wordml" xmlns:w15="http://schemas.microsoft.com/office/word/2012/wordml" xmlns:w16cex="http://schemas.microsoft.com/office/word/2018/wordml/cex" xmlns:w16cid="http://schemas.microsoft.com/office/word/2016/wordml/cid" xmlns:w16="http://schemas.microsoft.com/office/word/2018/wordml" xmlns:w16se="http://schemas.microsoft.com/office/word/2015/wordml/symex" xmlns:wpg="http://schemas.microsoft.com/office/word/2010/wordprocessingGroup" xmlns:wpi="http://schemas.microsoft.com/office/word/2010/wordprocessingInk" xmlns:wne="http://schemas.microsoft.com/office/word/2006/wordml" xmlns:wps="http://schemas.microsoft.com/office/word/2010/wordprocessingShape" mc:Ignorable="w14 w15 w16se w16cid w16 w16cex wp14">
   <w:endnote w:type="separator" w:id="-1">
     <w:p>
       <w:r>
@@ -9182,7 +8994,7 @@
 </file>
 
 <file path=word/footnotes.xml><?xml version="1.0" encoding="utf-8"?>
-<w:footnotes xmlns:wpc="http://schemas.microsoft.com/office/word/2010/wordprocessingCanvas" xmlns:cx="http://schemas.microsoft.com/office/drawing/2014/chartex" xmlns:cx1="http://schemas.microsoft.com/office/drawing/2015/9/8/chartex" xmlns:cx2="http://schemas.microsoft.com/office/drawing/2015/10/21/chartex" xmlns:cx3="http://schemas.microsoft.com/office/drawing/2016/5/9/chartex" xmlns:cx4="http://schemas.microsoft.com/office/drawing/2016/5/10/chartex" xmlns:cx5="http://schemas.microsoft.com/office/drawing/2016/5/11/chartex" xmlns:cx6="http://schemas.microsoft.com/office/drawing/2016/5/12/chartex" xmlns:cx7="http://schemas.microsoft.com/office/drawing/2016/5/13/chartex" xmlns:cx8="http://schemas.microsoft.com/office/drawing/2016/5/14/chartex" xmlns:mc="http://schemas.openxmlformats.org/markup-compatibility/2006" xmlns:aink="http://schemas.microsoft.com/office/drawing/2016/ink" xmlns:am3d="http://schemas.microsoft.com/office/drawing/2017/model3d" xmlns:o="urn:schemas-microsoft-com:office:office" xmlns:r="http://schemas.openxmlformats.org/officeDocument/2006/relationships" xmlns:m="http://schemas.openxmlformats.org/officeDocument/2006/math" xmlns:v="urn:schemas-microsoft-com:vml" xmlns:wp14="http://schemas.microsoft.com/office/word/2010/wordprocessingDrawing" xmlns:wp="http://schemas.openxmlformats.org/drawingml/2006/wordprocessingDrawing" xmlns:w10="urn:schemas-microsoft-com:office:word" xmlns:w="http://schemas.openxmlformats.org/wordprocessingml/2006/main" xmlns:w14="http://schemas.microsoft.com/office/word/2010/wordml" xmlns:w15="http://schemas.microsoft.com/office/word/2012/wordml" xmlns:w16cex="http://schemas.microsoft.com/office/word/2018/wordml/cex" xmlns:w16cid="http://schemas.microsoft.com/office/word/2016/wordml/cid" xmlns:w16="http://schemas.microsoft.com/office/word/2018/wordml" xmlns:w16sdtdh="http://schemas.microsoft.com/office/word/2020/wordml/sdtdatahash" xmlns:w16se="http://schemas.microsoft.com/office/word/2015/wordml/symex" xmlns:wpg="http://schemas.microsoft.com/office/word/2010/wordprocessingGroup" xmlns:wpi="http://schemas.microsoft.com/office/word/2010/wordprocessingInk" xmlns:wne="http://schemas.microsoft.com/office/word/2006/wordml" xmlns:wps="http://schemas.microsoft.com/office/word/2010/wordprocessingShape" mc:Ignorable="w14 w15 w16se w16cid w16 w16cex w16sdtdh wp14">
+<w:footnotes xmlns:wpc="http://schemas.microsoft.com/office/word/2010/wordprocessingCanvas" xmlns:cx="http://schemas.microsoft.com/office/drawing/2014/chartex" xmlns:cx1="http://schemas.microsoft.com/office/drawing/2015/9/8/chartex" xmlns:cx2="http://schemas.microsoft.com/office/drawing/2015/10/21/chartex" xmlns:cx3="http://schemas.microsoft.com/office/drawing/2016/5/9/chartex" xmlns:cx4="http://schemas.microsoft.com/office/drawing/2016/5/10/chartex" xmlns:cx5="http://schemas.microsoft.com/office/drawing/2016/5/11/chartex" xmlns:cx6="http://schemas.microsoft.com/office/drawing/2016/5/12/chartex" xmlns:cx7="http://schemas.microsoft.com/office/drawing/2016/5/13/chartex" xmlns:cx8="http://schemas.microsoft.com/office/drawing/2016/5/14/chartex" xmlns:mc="http://schemas.openxmlformats.org/markup-compatibility/2006" xmlns:aink="http://schemas.microsoft.com/office/drawing/2016/ink" xmlns:am3d="http://schemas.microsoft.com/office/drawing/2017/model3d" xmlns:o="urn:schemas-microsoft-com:office:office" xmlns:r="http://schemas.openxmlformats.org/officeDocument/2006/relationships" xmlns:m="http://schemas.openxmlformats.org/officeDocument/2006/math" xmlns:v="urn:schemas-microsoft-com:vml" xmlns:wp14="http://schemas.microsoft.com/office/word/2010/wordprocessingDrawing" xmlns:wp="http://schemas.openxmlformats.org/drawingml/2006/wordprocessingDrawing" xmlns:w10="urn:schemas-microsoft-com:office:word" xmlns:w="http://schemas.openxmlformats.org/wordprocessingml/2006/main" xmlns:w14="http://schemas.microsoft.com/office/word/2010/wordml" xmlns:w15="http://schemas.microsoft.com/office/word/2012/wordml" xmlns:w16cex="http://schemas.microsoft.com/office/word/2018/wordml/cex" xmlns:w16cid="http://schemas.microsoft.com/office/word/2016/wordml/cid" xmlns:w16="http://schemas.microsoft.com/office/word/2018/wordml" xmlns:w16se="http://schemas.microsoft.com/office/word/2015/wordml/symex" xmlns:wpg="http://schemas.microsoft.com/office/word/2010/wordprocessingGroup" xmlns:wpi="http://schemas.microsoft.com/office/word/2010/wordprocessingInk" xmlns:wne="http://schemas.microsoft.com/office/word/2006/wordml" xmlns:wps="http://schemas.microsoft.com/office/word/2010/wordprocessingShape" mc:Ignorable="w14 w15 w16se w16cid w16 w16cex wp14">
   <w:footnote w:type="separator" w:id="-1">
     <w:p>
       <w:r>
@@ -9201,7 +9013,7 @@
 </file>
 
 <file path=word/numbering.xml><?xml version="1.0" encoding="utf-8"?>
-<w:numbering xmlns:wpc="http://schemas.microsoft.com/office/word/2010/wordprocessingCanvas" xmlns:cx="http://schemas.microsoft.com/office/drawing/2014/chartex" xmlns:cx1="http://schemas.microsoft.com/office/drawing/2015/9/8/chartex" xmlns:cx2="http://schemas.microsoft.com/office/drawing/2015/10/21/chartex" xmlns:cx3="http://schemas.microsoft.com/office/drawing/2016/5/9/chartex" xmlns:cx4="http://schemas.microsoft.com/office/drawing/2016/5/10/chartex" xmlns:cx5="http://schemas.microsoft.com/office/drawing/2016/5/11/chartex" xmlns:cx6="http://schemas.microsoft.com/office/drawing/2016/5/12/chartex" xmlns:cx7="http://schemas.microsoft.com/office/drawing/2016/5/13/chartex" xmlns:cx8="http://schemas.microsoft.com/office/drawing/2016/5/14/chartex" xmlns:mc="http://schemas.openxmlformats.org/markup-compatibility/2006" xmlns:aink="http://schemas.microsoft.com/office/drawing/2016/ink" xmlns:am3d="http://schemas.microsoft.com/office/drawing/2017/model3d" xmlns:o="urn:schemas-microsoft-com:office:office" xmlns:r="http://schemas.openxmlformats.org/officeDocument/2006/relationships" xmlns:m="http://schemas.openxmlformats.org/officeDocument/2006/math" xmlns:v="urn:schemas-microsoft-com:vml" xmlns:wp14="http://schemas.microsoft.com/office/word/2010/wordprocessingDrawing" xmlns:wp="http://schemas.openxmlformats.org/drawingml/2006/wordprocessingDrawing" xmlns:w10="urn:schemas-microsoft-com:office:word" xmlns:w="http://schemas.openxmlformats.org/wordprocessingml/2006/main" xmlns:w14="http://schemas.microsoft.com/office/word/2010/wordml" xmlns:w15="http://schemas.microsoft.com/office/word/2012/wordml" xmlns:w16cex="http://schemas.microsoft.com/office/word/2018/wordml/cex" xmlns:w16cid="http://schemas.microsoft.com/office/word/2016/wordml/cid" xmlns:w16="http://schemas.microsoft.com/office/word/2018/wordml" xmlns:w16sdtdh="http://schemas.microsoft.com/office/word/2020/wordml/sdtdatahash" xmlns:w16se="http://schemas.microsoft.com/office/word/2015/wordml/symex" xmlns:wpg="http://schemas.microsoft.com/office/word/2010/wordprocessingGroup" xmlns:wpi="http://schemas.microsoft.com/office/word/2010/wordprocessingInk" xmlns:wne="http://schemas.microsoft.com/office/word/2006/wordml" xmlns:wps="http://schemas.microsoft.com/office/word/2010/wordprocessingShape" mc:Ignorable="w14 w15 w16se w16cid w16 w16cex w16sdtdh wp14">
+<w:numbering xmlns:wpc="http://schemas.microsoft.com/office/word/2010/wordprocessingCanvas" xmlns:cx="http://schemas.microsoft.com/office/drawing/2014/chartex" xmlns:cx1="http://schemas.microsoft.com/office/drawing/2015/9/8/chartex" xmlns:cx2="http://schemas.microsoft.com/office/drawing/2015/10/21/chartex" xmlns:cx3="http://schemas.microsoft.com/office/drawing/2016/5/9/chartex" xmlns:cx4="http://schemas.microsoft.com/office/drawing/2016/5/10/chartex" xmlns:cx5="http://schemas.microsoft.com/office/drawing/2016/5/11/chartex" xmlns:cx6="http://schemas.microsoft.com/office/drawing/2016/5/12/chartex" xmlns:cx7="http://schemas.microsoft.com/office/drawing/2016/5/13/chartex" xmlns:cx8="http://schemas.microsoft.com/office/drawing/2016/5/14/chartex" xmlns:mc="http://schemas.openxmlformats.org/markup-compatibility/2006" xmlns:aink="http://schemas.microsoft.com/office/drawing/2016/ink" xmlns:am3d="http://schemas.microsoft.com/office/drawing/2017/model3d" xmlns:o="urn:schemas-microsoft-com:office:office" xmlns:r="http://schemas.openxmlformats.org/officeDocument/2006/relationships" xmlns:m="http://schemas.openxmlformats.org/officeDocument/2006/math" xmlns:v="urn:schemas-microsoft-com:vml" xmlns:wp14="http://schemas.microsoft.com/office/word/2010/wordprocessingDrawing" xmlns:wp="http://schemas.openxmlformats.org/drawingml/2006/wordprocessingDrawing" xmlns:w10="urn:schemas-microsoft-com:office:word" xmlns:w="http://schemas.openxmlformats.org/wordprocessingml/2006/main" xmlns:w14="http://schemas.microsoft.com/office/word/2010/wordml" xmlns:w15="http://schemas.microsoft.com/office/word/2012/wordml" xmlns:w16cex="http://schemas.microsoft.com/office/word/2018/wordml/cex" xmlns:w16cid="http://schemas.microsoft.com/office/word/2016/wordml/cid" xmlns:w16="http://schemas.microsoft.com/office/word/2018/wordml" xmlns:w16se="http://schemas.microsoft.com/office/word/2015/wordml/symex" xmlns:wpg="http://schemas.microsoft.com/office/word/2010/wordprocessingGroup" xmlns:wpi="http://schemas.microsoft.com/office/word/2010/wordprocessingInk" xmlns:wne="http://schemas.microsoft.com/office/word/2006/wordml" xmlns:wps="http://schemas.microsoft.com/office/word/2010/wordprocessingShape" mc:Ignorable="w14 w15 w16se w16cid w16 w16cex wp14">
   <w:abstractNum w:abstractNumId="0" w15:restartNumberingAfterBreak="0">
     <w:nsid w:val="22CF158D"/>
     <w:multiLevelType w:val="multilevel"/>
@@ -9574,6 +9386,119 @@
       </w:rPr>
     </w:lvl>
   </w:abstractNum>
+  <w:abstractNum w:abstractNumId="3" w15:restartNumberingAfterBreak="0">
+    <w:nsid w:val="7C1C0210"/>
+    <w:multiLevelType w:val="multilevel"/>
+    <w:tmpl w:val="9740DE4C"/>
+    <w:lvl w:ilvl="0">
+      <w:start w:val="1"/>
+      <w:numFmt w:val="bullet"/>
+      <w:lvlText w:val="-"/>
+      <w:lvlJc w:val="left"/>
+      <w:pPr>
+        <w:ind w:left="720" w:hanging="360"/>
+      </w:pPr>
+      <w:rPr>
+        <w:u w:val="none"/>
+      </w:rPr>
+    </w:lvl>
+    <w:lvl w:ilvl="1">
+      <w:start w:val="1"/>
+      <w:numFmt w:val="bullet"/>
+      <w:lvlText w:val="-"/>
+      <w:lvlJc w:val="left"/>
+      <w:pPr>
+        <w:ind w:left="1440" w:hanging="360"/>
+      </w:pPr>
+      <w:rPr>
+        <w:u w:val="none"/>
+      </w:rPr>
+    </w:lvl>
+    <w:lvl w:ilvl="2">
+      <w:start w:val="1"/>
+      <w:numFmt w:val="bullet"/>
+      <w:lvlText w:val="-"/>
+      <w:lvlJc w:val="left"/>
+      <w:pPr>
+        <w:ind w:left="2160" w:hanging="360"/>
+      </w:pPr>
+      <w:rPr>
+        <w:u w:val="none"/>
+      </w:rPr>
+    </w:lvl>
+    <w:lvl w:ilvl="3">
+      <w:start w:val="1"/>
+      <w:numFmt w:val="bullet"/>
+      <w:lvlText w:val="-"/>
+      <w:lvlJc w:val="left"/>
+      <w:pPr>
+        <w:ind w:left="2880" w:hanging="360"/>
+      </w:pPr>
+      <w:rPr>
+        <w:u w:val="none"/>
+      </w:rPr>
+    </w:lvl>
+    <w:lvl w:ilvl="4">
+      <w:start w:val="1"/>
+      <w:numFmt w:val="bullet"/>
+      <w:lvlText w:val="-"/>
+      <w:lvlJc w:val="left"/>
+      <w:pPr>
+        <w:ind w:left="3600" w:hanging="360"/>
+      </w:pPr>
+      <w:rPr>
+        <w:u w:val="none"/>
+      </w:rPr>
+    </w:lvl>
+    <w:lvl w:ilvl="5">
+      <w:start w:val="1"/>
+      <w:numFmt w:val="bullet"/>
+      <w:lvlText w:val="-"/>
+      <w:lvlJc w:val="left"/>
+      <w:pPr>
+        <w:ind w:left="4320" w:hanging="360"/>
+      </w:pPr>
+      <w:rPr>
+        <w:u w:val="none"/>
+      </w:rPr>
+    </w:lvl>
+    <w:lvl w:ilvl="6">
+      <w:start w:val="1"/>
+      <w:numFmt w:val="bullet"/>
+      <w:lvlText w:val="-"/>
+      <w:lvlJc w:val="left"/>
+      <w:pPr>
+        <w:ind w:left="5040" w:hanging="360"/>
+      </w:pPr>
+      <w:rPr>
+        <w:u w:val="none"/>
+      </w:rPr>
+    </w:lvl>
+    <w:lvl w:ilvl="7">
+      <w:start w:val="1"/>
+      <w:numFmt w:val="bullet"/>
+      <w:lvlText w:val="-"/>
+      <w:lvlJc w:val="left"/>
+      <w:pPr>
+        <w:ind w:left="5760" w:hanging="360"/>
+      </w:pPr>
+      <w:rPr>
+        <w:u w:val="none"/>
+      </w:rPr>
+    </w:lvl>
+    <w:lvl w:ilvl="8">
+      <w:start w:val="1"/>
+      <w:numFmt w:val="bullet"/>
+      <w:lvlText w:val="-"/>
+      <w:lvlJc w:val="left"/>
+      <w:pPr>
+        <w:ind w:left="6480" w:hanging="360"/>
+      </w:pPr>
+      <w:rPr>
+        <w:u w:val="none"/>
+      </w:rPr>
+    </w:lvl>
+  </w:abstractNum>
   <w:num w:numId="1">
     <w:abstractNumId w:val="1"/>
   </w:num>
@@ -9583,11 +9508,14 @@
   <w:num w:numId="3">
     <w:abstractNumId w:val="0"/>
   </w:num>
+  <w:num w:numId="4">
+    <w:abstractNumId w:val="3"/>
+  </w:num>
 </w:numbering>
 </file>
 
 <file path=word/styles.xml><?xml version="1.0" encoding="utf-8"?>
-<w:styles xmlns:mc="http://schemas.openxmlformats.org/markup-compatibility/2006" xmlns:r="http://schemas.openxmlformats.org/officeDocument/2006/relationships" xmlns:w="http://schemas.openxmlformats.org/wordprocessingml/2006/main" xmlns:w14="http://schemas.microsoft.com/office/word/2010/wordml" xmlns:w15="http://schemas.microsoft.com/office/word/2012/wordml" xmlns:w16cex="http://schemas.microsoft.com/office/word/2018/wordml/cex" xmlns:w16cid="http://schemas.microsoft.com/office/word/2016/wordml/cid" xmlns:w16="http://schemas.microsoft.com/office/word/2018/wordml" xmlns:w16sdtdh="http://schemas.microsoft.com/office/word/2020/wordml/sdtdatahash" xmlns:w16se="http://schemas.microsoft.com/office/word/2015/wordml/symex" mc:Ignorable="w14 w15 w16se w16cid w16 w16cex w16sdtdh">
+<w:styles xmlns:mc="http://schemas.openxmlformats.org/markup-compatibility/2006" xmlns:r="http://schemas.openxmlformats.org/officeDocument/2006/relationships" xmlns:w="http://schemas.openxmlformats.org/wordprocessingml/2006/main" xmlns:w14="http://schemas.microsoft.com/office/word/2010/wordml" xmlns:w15="http://schemas.microsoft.com/office/word/2012/wordml" xmlns:w16cex="http://schemas.microsoft.com/office/word/2018/wordml/cex" xmlns:w16cid="http://schemas.microsoft.com/office/word/2016/wordml/cid" xmlns:w16="http://schemas.microsoft.com/office/word/2018/wordml" xmlns:w16se="http://schemas.microsoft.com/office/word/2015/wordml/symex" mc:Ignorable="w14 w15 w16se w16cid w16 w16cex">
   <w:docDefaults>
     <w:rPrDefault>
       <w:rPr>

</xml_diff>